<commit_message>
Todo: Add booking deals to requirements
</commit_message>
<xml_diff>
--- a/Assignment One Template.docx
+++ b/Assignment One Template.docx
@@ -618,52 +618,94 @@
     </w:p>
     <w:p>
       <w:r>
+        <w:rPr>
+          <w:sz w:val="28"/>
+        </w:rPr>
         <w:t>Software Engineering and Design</w:t>
       </w:r>
       <w:r>
+        <w:rPr>
+          <w:sz w:val="28"/>
+        </w:rPr>
         <w:t xml:space="preserve"> (Assignment One)</w:t>
       </w:r>
     </w:p>
     <w:p/>
     <w:p>
-      <w:r>
-        <w:rPr>
-          <w:b/>
+      <w:pPr>
+        <w:rPr>
+          <w:sz w:val="24"/>
+        </w:rPr>
+      </w:pPr>
+      <w:r>
+        <w:rPr>
+          <w:b/>
+          <w:sz w:val="24"/>
         </w:rPr>
         <w:t>Student Name:</w:t>
       </w:r>
       <w:r>
+        <w:rPr>
+          <w:sz w:val="24"/>
+        </w:rPr>
         <w:t xml:space="preserve"> </w:t>
       </w:r>
       <w:r>
+        <w:rPr>
+          <w:sz w:val="24"/>
+        </w:rPr>
         <w:t>Will Pritchatt</w:t>
       </w:r>
     </w:p>
     <w:p>
-      <w:r>
-        <w:rPr>
-          <w:b/>
+      <w:pPr>
+        <w:rPr>
+          <w:sz w:val="24"/>
+        </w:rPr>
+      </w:pPr>
+      <w:r>
+        <w:rPr>
+          <w:b/>
+          <w:sz w:val="24"/>
         </w:rPr>
         <w:t>Student ID:</w:t>
       </w:r>
       <w:r>
+        <w:rPr>
+          <w:sz w:val="24"/>
+        </w:rPr>
         <w:t xml:space="preserve"> </w:t>
       </w:r>
       <w:r>
+        <w:rPr>
+          <w:sz w:val="24"/>
+        </w:rPr>
         <w:t>S194164</w:t>
       </w:r>
     </w:p>
     <w:p>
-      <w:r>
-        <w:rPr>
-          <w:b/>
+      <w:pPr>
+        <w:rPr>
+          <w:sz w:val="24"/>
+        </w:rPr>
+      </w:pPr>
+      <w:r>
+        <w:rPr>
+          <w:b/>
+          <w:sz w:val="24"/>
         </w:rPr>
         <w:t>Date Submitted:</w:t>
       </w:r>
       <w:r>
+        <w:rPr>
+          <w:sz w:val="24"/>
+        </w:rPr>
         <w:t xml:space="preserve"> </w:t>
       </w:r>
       <w:r>
+        <w:rPr>
+          <w:sz w:val="24"/>
+        </w:rPr>
         <w:t>14/03/19</w:t>
       </w:r>
     </w:p>
@@ -684,12 +726,15 @@
     <w:p>
       <w:pPr>
         <w:pStyle w:val="Heading2"/>
-      </w:pPr>
-      <w:r>
-        <w:t>User Specification</w:t>
-      </w:r>
-      <w:r>
-        <w:t>s</w:t>
+        <w:rPr>
+          <w:sz w:val="28"/>
+        </w:rPr>
+      </w:pPr>
+      <w:r>
+        <w:rPr>
+          <w:sz w:val="28"/>
+        </w:rPr>
+        <w:t>User Specifications</w:t>
       </w:r>
     </w:p>
     <w:p>
@@ -699,17 +744,27 @@
           <w:ilvl w:val="0"/>
           <w:numId w:val="3"/>
         </w:numPr>
-      </w:pPr>
-      <w:r>
+        <w:rPr>
+          <w:sz w:val="24"/>
+        </w:rPr>
+      </w:pPr>
+      <w:r>
+        <w:rPr>
+          <w:sz w:val="24"/>
+        </w:rPr>
         <w:t xml:space="preserve">The software </w:t>
       </w:r>
       <w:r>
         <w:rPr>
           <w:b/>
+          <w:sz w:val="24"/>
         </w:rPr>
         <w:t>must</w:t>
       </w:r>
       <w:r>
+        <w:rPr>
+          <w:sz w:val="24"/>
+        </w:rPr>
         <w:t xml:space="preserve"> allow users to search for available hotels.</w:t>
       </w:r>
     </w:p>
@@ -720,17 +775,27 @@
           <w:ilvl w:val="0"/>
           <w:numId w:val="3"/>
         </w:numPr>
-      </w:pPr>
-      <w:r>
+        <w:rPr>
+          <w:sz w:val="24"/>
+        </w:rPr>
+      </w:pPr>
+      <w:r>
+        <w:rPr>
+          <w:sz w:val="24"/>
+        </w:rPr>
         <w:t xml:space="preserve">The software </w:t>
       </w:r>
       <w:r>
         <w:rPr>
           <w:b/>
+          <w:sz w:val="24"/>
         </w:rPr>
         <w:t>must</w:t>
       </w:r>
       <w:r>
+        <w:rPr>
+          <w:sz w:val="24"/>
+        </w:rPr>
         <w:t xml:space="preserve"> allow users to the option of choosing additional extras (e.g. breakfast) as part of the booking process.</w:t>
       </w:r>
     </w:p>
@@ -741,17 +806,27 @@
           <w:ilvl w:val="0"/>
           <w:numId w:val="3"/>
         </w:numPr>
-      </w:pPr>
-      <w:r>
+        <w:rPr>
+          <w:sz w:val="24"/>
+        </w:rPr>
+      </w:pPr>
+      <w:r>
+        <w:rPr>
+          <w:sz w:val="24"/>
+        </w:rPr>
         <w:t xml:space="preserve">The software </w:t>
       </w:r>
       <w:r>
         <w:rPr>
           <w:b/>
+          <w:sz w:val="24"/>
         </w:rPr>
         <w:t>must</w:t>
       </w:r>
       <w:r>
+        <w:rPr>
+          <w:sz w:val="24"/>
+        </w:rPr>
         <w:t xml:space="preserve"> prevent double-booking from occurring.</w:t>
       </w:r>
     </w:p>
@@ -762,26 +837,40 @@
           <w:ilvl w:val="0"/>
           <w:numId w:val="3"/>
         </w:numPr>
-      </w:pPr>
-      <w:r>
+        <w:rPr>
+          <w:sz w:val="24"/>
+        </w:rPr>
+      </w:pPr>
+      <w:r>
+        <w:rPr>
+          <w:sz w:val="24"/>
+        </w:rPr>
         <w:t xml:space="preserve">The software </w:t>
       </w:r>
       <w:r>
         <w:rPr>
           <w:b/>
+          <w:sz w:val="24"/>
         </w:rPr>
         <w:t>mus</w:t>
       </w:r>
       <w:r>
+        <w:rPr>
+          <w:sz w:val="24"/>
+        </w:rPr>
         <w:t>t</w:t>
       </w:r>
       <w:r>
         <w:rPr>
           <w:b/>
+          <w:sz w:val="24"/>
         </w:rPr>
         <w:t xml:space="preserve"> </w:t>
       </w:r>
       <w:r>
+        <w:rPr>
+          <w:sz w:val="24"/>
+        </w:rPr>
         <w:t>finalise the booking by requesting the user’s payment details.</w:t>
       </w:r>
     </w:p>
@@ -792,75 +881,110 @@
           <w:ilvl w:val="0"/>
           <w:numId w:val="3"/>
         </w:numPr>
-      </w:pPr>
-      <w:r>
+        <w:rPr>
+          <w:sz w:val="24"/>
+        </w:rPr>
+      </w:pPr>
+      <w:r>
+        <w:rPr>
+          <w:sz w:val="24"/>
+        </w:rPr>
         <w:t xml:space="preserve">The software </w:t>
       </w:r>
       <w:r>
         <w:rPr>
           <w:b/>
+          <w:sz w:val="24"/>
         </w:rPr>
         <w:t>must</w:t>
       </w:r>
       <w:r>
+        <w:rPr>
+          <w:sz w:val="24"/>
+        </w:rPr>
         <w:t xml:space="preserve"> </w:t>
       </w:r>
       <w:r>
+        <w:rPr>
+          <w:sz w:val="24"/>
+        </w:rPr>
         <w:t xml:space="preserve">send the user </w:t>
       </w:r>
       <w:r>
         <w:rPr>
           <w:b/>
+          <w:sz w:val="24"/>
         </w:rPr>
         <w:t>information</w:t>
       </w:r>
       <w:r>
+        <w:rPr>
+          <w:sz w:val="24"/>
+        </w:rPr>
         <w:t xml:space="preserve"> about the purchase once complete.</w:t>
       </w:r>
     </w:p>
     <w:p>
       <w:pPr>
         <w:pStyle w:val="ListParagraph"/>
-      </w:pPr>
-    </w:p>
-    <w:p>
-      <w:pPr>
-        <w:pStyle w:val="ListParagraph"/>
-      </w:pPr>
-    </w:p>
-    <w:p>
-      <w:pPr>
-        <w:pStyle w:val="ListParagraph"/>
-      </w:pPr>
-    </w:p>
-    <w:p>
-      <w:pPr>
-        <w:pStyle w:val="ListParagraph"/>
-      </w:pPr>
-    </w:p>
-    <w:p>
-      <w:pPr>
-        <w:pStyle w:val="ListParagraph"/>
-      </w:pPr>
-    </w:p>
-    <w:p>
-      <w:pPr>
-        <w:pStyle w:val="ListParagraph"/>
+        <w:rPr>
+          <w:sz w:val="24"/>
+        </w:rPr>
+      </w:pPr>
+    </w:p>
+    <w:p>
+      <w:pPr>
+        <w:pStyle w:val="ListParagraph"/>
+        <w:rPr>
+          <w:sz w:val="24"/>
+        </w:rPr>
+      </w:pPr>
+    </w:p>
+    <w:p>
+      <w:pPr>
+        <w:pStyle w:val="ListParagraph"/>
+        <w:rPr>
+          <w:sz w:val="24"/>
+        </w:rPr>
+      </w:pPr>
+    </w:p>
+    <w:p>
+      <w:pPr>
+        <w:pStyle w:val="ListParagraph"/>
+        <w:rPr>
+          <w:sz w:val="24"/>
+        </w:rPr>
+      </w:pPr>
+    </w:p>
+    <w:p>
+      <w:pPr>
+        <w:pStyle w:val="ListParagraph"/>
+        <w:rPr>
+          <w:sz w:val="24"/>
+        </w:rPr>
+      </w:pPr>
+    </w:p>
+    <w:p>
+      <w:pPr>
+        <w:pStyle w:val="ListParagraph"/>
+        <w:rPr>
+          <w:sz w:val="24"/>
+        </w:rPr>
       </w:pPr>
     </w:p>
     <w:p>
       <w:pPr>
         <w:pStyle w:val="Heading2"/>
-      </w:pPr>
-      <w:r>
+        <w:rPr>
+          <w:sz w:val="28"/>
+        </w:rPr>
+      </w:pPr>
+      <w:r>
+        <w:rPr>
+          <w:sz w:val="28"/>
+        </w:rPr>
         <w:lastRenderedPageBreak/>
-        <w:t>System</w:t>
-      </w:r>
-      <w:r>
-        <w:t xml:space="preserve"> Specification</w:t>
-      </w:r>
-      <w:r>
-        <w:t>s</w:t>
+        <w:t>System Specifications</w:t>
       </w:r>
     </w:p>
     <w:p>
@@ -870,15 +994,27 @@
           <w:ilvl w:val="0"/>
           <w:numId w:val="5"/>
         </w:numPr>
-        <w:rPr>
-          <w:u w:val="single"/>
-        </w:rPr>
-      </w:pPr>
-      <w:r>
-        <w:rPr>
-          <w:u w:val="single"/>
-        </w:rPr>
-        <w:t>Search for available hotels</w:t>
+      </w:pPr>
+      <w:r>
+        <w:t xml:space="preserve"> </w:t>
+      </w:r>
+      <w:r>
+        <w:t xml:space="preserve">The users </w:t>
+      </w:r>
+      <w:r>
+        <w:rPr>
+          <w:b/>
+        </w:rPr>
+        <w:t>must</w:t>
+      </w:r>
+      <w:r>
+        <w:t xml:space="preserve"> </w:t>
+      </w:r>
+      <w:r>
+        <w:t xml:space="preserve">enter </w:t>
+      </w:r>
+      <w:r>
+        <w:t>the start and end date of their stay into a text field</w:t>
       </w:r>
     </w:p>
     <w:p>
@@ -890,7 +1026,7 @@
         </w:numPr>
       </w:pPr>
       <w:r>
-        <w:t xml:space="preserve">The users </w:t>
+        <w:t xml:space="preserve">Upon this field gaining focus a date range picker </w:t>
       </w:r>
       <w:r>
         <w:rPr>
@@ -899,13 +1035,142 @@
         <w:t>must</w:t>
       </w:r>
       <w:r>
+        <w:t xml:space="preserve"> be displayed</w:t>
+      </w:r>
+    </w:p>
+    <w:p>
+      <w:pPr>
+        <w:pStyle w:val="ListParagraph"/>
+        <w:numPr>
+          <w:ilvl w:val="2"/>
+          <w:numId w:val="5"/>
+        </w:numPr>
+      </w:pPr>
+      <w:r>
+        <w:t xml:space="preserve">Users </w:t>
+      </w:r>
+      <w:r>
+        <w:rPr>
+          <w:b/>
+        </w:rPr>
+        <w:t>will not</w:t>
+      </w:r>
+      <w:r>
+        <w:t xml:space="preserve"> be able to select dates before today’s date</w:t>
+      </w:r>
+    </w:p>
+    <w:p>
+      <w:pPr>
+        <w:pStyle w:val="ListParagraph"/>
+        <w:numPr>
+          <w:ilvl w:val="2"/>
+          <w:numId w:val="5"/>
+        </w:numPr>
+      </w:pPr>
+      <w:r>
+        <w:t xml:space="preserve">Users </w:t>
+      </w:r>
+      <w:r>
+        <w:rPr>
+          <w:b/>
+        </w:rPr>
+        <w:t>will not</w:t>
+      </w:r>
+      <w:r>
+        <w:t xml:space="preserve"> be able to select a date range that is longer than 30-days.</w:t>
+      </w:r>
+    </w:p>
+    <w:p>
+      <w:pPr>
+        <w:pStyle w:val="ListParagraph"/>
+        <w:numPr>
+          <w:ilvl w:val="2"/>
+          <w:numId w:val="5"/>
+        </w:numPr>
+      </w:pPr>
+      <w:r>
+        <w:t xml:space="preserve">Users </w:t>
+      </w:r>
+      <w:r>
+        <w:rPr>
+          <w:b/>
+        </w:rPr>
+        <w:t xml:space="preserve">will not </w:t>
+      </w:r>
+      <w:r>
+        <w:t>be able to select a date range that is shorter than 1 day.</w:t>
+      </w:r>
+    </w:p>
+    <w:p>
+      <w:pPr>
+        <w:pStyle w:val="ListParagraph"/>
+        <w:numPr>
+          <w:ilvl w:val="1"/>
+          <w:numId w:val="5"/>
+        </w:numPr>
+      </w:pPr>
+      <w:r>
+        <w:t xml:space="preserve">The user </w:t>
+      </w:r>
+      <w:r>
+        <w:rPr>
+          <w:b/>
+        </w:rPr>
+        <w:t>must</w:t>
+      </w:r>
+      <w:r>
+        <w:t xml:space="preserve"> enter the number of guests</w:t>
+      </w:r>
+      <w:r>
+        <w:t xml:space="preserve"> (integer)</w:t>
+      </w:r>
+      <w:r>
+        <w:t>.</w:t>
+      </w:r>
+    </w:p>
+    <w:p>
+      <w:pPr>
+        <w:pStyle w:val="ListParagraph"/>
+        <w:numPr>
+          <w:ilvl w:val="2"/>
+          <w:numId w:val="5"/>
+        </w:numPr>
+      </w:pPr>
+      <w:r>
         <w:t xml:space="preserve"> </w:t>
       </w:r>
       <w:r>
-        <w:t xml:space="preserve">enter </w:t>
-      </w:r>
-      <w:r>
-        <w:t>the start and end date of their stay into a text field</w:t>
+        <w:t xml:space="preserve">The user </w:t>
+      </w:r>
+      <w:r>
+        <w:rPr>
+          <w:b/>
+        </w:rPr>
+        <w:t>must</w:t>
+      </w:r>
+      <w:r>
+        <w:t xml:space="preserve"> specify how many rooms are required (Integer value greater than 0).</w:t>
+      </w:r>
+    </w:p>
+    <w:p>
+      <w:pPr>
+        <w:pStyle w:val="ListParagraph"/>
+        <w:numPr>
+          <w:ilvl w:val="3"/>
+          <w:numId w:val="5"/>
+        </w:numPr>
+      </w:pPr>
+      <w:r>
+        <w:t xml:space="preserve">This number </w:t>
+      </w:r>
+      <w:r>
+        <w:rPr>
+          <w:b/>
+        </w:rPr>
+        <w:t>must not</w:t>
+      </w:r>
+      <w:r>
+        <w:t xml:space="preserve"> be larger than the total number of guests.</w:t>
       </w:r>
     </w:p>
     <w:p>
@@ -917,7 +1182,10 @@
         </w:numPr>
       </w:pPr>
       <w:r>
-        <w:t xml:space="preserve">Upon this field gaining focus a date range picker </w:t>
+        <w:t xml:space="preserve"> </w:t>
+      </w:r>
+      <w:r>
+        <w:t xml:space="preserve">The user </w:t>
       </w:r>
       <w:r>
         <w:rPr>
@@ -926,7 +1194,7 @@
         <w:t>must</w:t>
       </w:r>
       <w:r>
-        <w:t xml:space="preserve"> be displayed</w:t>
+        <w:t xml:space="preserve"> specify what type of bed they want in the room(s).</w:t>
       </w:r>
     </w:p>
     <w:p>
@@ -938,16 +1206,118 @@
         </w:numPr>
       </w:pPr>
       <w:r>
-        <w:t xml:space="preserve">Users </w:t>
-      </w:r>
-      <w:r>
-        <w:rPr>
-          <w:b/>
-        </w:rPr>
-        <w:t>will not</w:t>
-      </w:r>
-      <w:r>
-        <w:t xml:space="preserve"> be able to select dates before today’s date</w:t>
+        <w:t xml:space="preserve">This </w:t>
+      </w:r>
+      <w:r>
+        <w:rPr>
+          <w:b/>
+        </w:rPr>
+        <w:t>must</w:t>
+      </w:r>
+      <w:r>
+        <w:t xml:space="preserve"> work for each selected room.</w:t>
+      </w:r>
+    </w:p>
+    <w:p>
+      <w:pPr>
+        <w:pStyle w:val="ListParagraph"/>
+        <w:numPr>
+          <w:ilvl w:val="2"/>
+          <w:numId w:val="5"/>
+        </w:numPr>
+      </w:pPr>
+      <w:r>
+        <w:t xml:space="preserve"> </w:t>
+      </w:r>
+      <w:r>
+        <w:t xml:space="preserve">The user </w:t>
+      </w:r>
+      <w:r>
+        <w:rPr>
+          <w:b/>
+        </w:rPr>
+        <w:t>must</w:t>
+      </w:r>
+      <w:r>
+        <w:t xml:space="preserve"> s</w:t>
+      </w:r>
+      <w:r>
+        <w:t>pecify if any of the guests require</w:t>
+      </w:r>
+      <w:r>
+        <w:t xml:space="preserve"> special needs access, such as a wheelchair friendly bathroom.</w:t>
+      </w:r>
+    </w:p>
+    <w:p>
+      <w:pPr>
+        <w:pStyle w:val="ListParagraph"/>
+        <w:ind w:left="1224"/>
+      </w:pPr>
+    </w:p>
+    <w:p>
+      <w:pPr>
+        <w:pStyle w:val="ListParagraph"/>
+        <w:numPr>
+          <w:ilvl w:val="0"/>
+          <w:numId w:val="5"/>
+        </w:numPr>
+      </w:pPr>
+      <w:r>
+        <w:t xml:space="preserve">The user </w:t>
+      </w:r>
+      <w:r>
+        <w:rPr>
+          <w:b/>
+        </w:rPr>
+        <w:t>must</w:t>
+      </w:r>
+      <w:r>
+        <w:t xml:space="preserve"> specify if they want any extras during their stay during the booking process.</w:t>
+      </w:r>
+    </w:p>
+    <w:p>
+      <w:pPr>
+        <w:pStyle w:val="ListParagraph"/>
+        <w:numPr>
+          <w:ilvl w:val="1"/>
+          <w:numId w:val="5"/>
+        </w:numPr>
+      </w:pPr>
+      <w:r>
+        <w:t xml:space="preserve">The user </w:t>
+      </w:r>
+      <w:r>
+        <w:rPr>
+          <w:b/>
+        </w:rPr>
+        <w:t xml:space="preserve">must </w:t>
+      </w:r>
+      <w:r>
+        <w:t>be able to select as many unique extras as they like.</w:t>
+      </w:r>
+    </w:p>
+    <w:p>
+      <w:pPr>
+        <w:pStyle w:val="ListParagraph"/>
+        <w:numPr>
+          <w:ilvl w:val="2"/>
+          <w:numId w:val="5"/>
+        </w:numPr>
+      </w:pPr>
+      <w:r>
+        <w:t xml:space="preserve"> </w:t>
+      </w:r>
+      <w:r>
+        <w:t xml:space="preserve">The system </w:t>
+      </w:r>
+      <w:r>
+        <w:rPr>
+          <w:b/>
+        </w:rPr>
+        <w:t>must</w:t>
+      </w:r>
+      <w:r>
+        <w:t xml:space="preserve"> display the list of extras as a checklist system.</w:t>
       </w:r>
     </w:p>
     <w:p>
@@ -959,37 +1329,37 @@
         </w:numPr>
       </w:pPr>
       <w:r>
-        <w:t xml:space="preserve">Users </w:t>
-      </w:r>
-      <w:r>
-        <w:rPr>
-          <w:b/>
-        </w:rPr>
-        <w:t>will not</w:t>
-      </w:r>
-      <w:r>
-        <w:t xml:space="preserve"> be able to select a date range that is longer than 30-days.</w:t>
-      </w:r>
-    </w:p>
-    <w:p>
-      <w:pPr>
-        <w:pStyle w:val="ListParagraph"/>
-        <w:numPr>
-          <w:ilvl w:val="3"/>
-          <w:numId w:val="5"/>
-        </w:numPr>
-      </w:pPr>
-      <w:r>
-        <w:t xml:space="preserve">Users </w:t>
-      </w:r>
-      <w:r>
-        <w:rPr>
-          <w:b/>
-        </w:rPr>
-        <w:t xml:space="preserve">will not </w:t>
-      </w:r>
-      <w:r>
-        <w:t>be able to select a date range that is shorter than 1 day.</w:t>
+        <w:t xml:space="preserve">The system </w:t>
+      </w:r>
+      <w:r>
+        <w:rPr>
+          <w:b/>
+        </w:rPr>
+        <w:t xml:space="preserve">must not </w:t>
+      </w:r>
+      <w:r>
+        <w:t>any boxes checked by default</w:t>
+      </w:r>
+    </w:p>
+    <w:p>
+      <w:pPr>
+        <w:pStyle w:val="ListParagraph"/>
+        <w:numPr>
+          <w:ilvl w:val="1"/>
+          <w:numId w:val="5"/>
+        </w:numPr>
+      </w:pPr>
+      <w:r>
+        <w:t xml:space="preserve">The user </w:t>
+      </w:r>
+      <w:r>
+        <w:rPr>
+          <w:b/>
+        </w:rPr>
+        <w:t>must</w:t>
+      </w:r>
+      <w:r>
+        <w:t xml:space="preserve"> be able to select extras for each guest.</w:t>
       </w:r>
     </w:p>
     <w:p>
@@ -1001,6 +1371,78 @@
         </w:numPr>
       </w:pPr>
       <w:r>
+        <w:t xml:space="preserve"> </w:t>
+      </w:r>
+      <w:r>
+        <w:t xml:space="preserve">The user </w:t>
+      </w:r>
+      <w:r>
+        <w:rPr>
+          <w:b/>
+        </w:rPr>
+        <w:t xml:space="preserve">must </w:t>
+      </w:r>
+      <w:r>
+        <w:t>have the option to apply the extras to all guests or add extras for each guest individually.</w:t>
+      </w:r>
+    </w:p>
+    <w:p>
+      <w:pPr>
+        <w:pStyle w:val="ListParagraph"/>
+        <w:numPr>
+          <w:ilvl w:val="1"/>
+          <w:numId w:val="5"/>
+        </w:numPr>
+      </w:pPr>
+      <w:r>
+        <w:t xml:space="preserve">The system </w:t>
+      </w:r>
+      <w:r>
+        <w:rPr>
+          <w:b/>
+        </w:rPr>
+        <w:t>must</w:t>
+      </w:r>
+      <w:r>
+        <w:t xml:space="preserve"> display the individual prices of each extra while the user is choosing.</w:t>
+      </w:r>
+    </w:p>
+    <w:p>
+      <w:pPr>
+        <w:pStyle w:val="ListParagraph"/>
+        <w:ind w:left="792"/>
+      </w:pPr>
+    </w:p>
+    <w:p>
+      <w:pPr>
+        <w:pStyle w:val="ListParagraph"/>
+        <w:numPr>
+          <w:ilvl w:val="0"/>
+          <w:numId w:val="5"/>
+        </w:numPr>
+      </w:pPr>
+      <w:r>
+        <w:t xml:space="preserve">The user </w:t>
+      </w:r>
+      <w:r>
+        <w:rPr>
+          <w:b/>
+        </w:rPr>
+        <w:t xml:space="preserve">must not </w:t>
+      </w:r>
+      <w:r>
+        <w:t>be allowed to book a room that has already been booked at the same time they are staying at the hotel</w:t>
+      </w:r>
+    </w:p>
+    <w:p>
+      <w:pPr>
+        <w:pStyle w:val="ListParagraph"/>
+        <w:numPr>
+          <w:ilvl w:val="1"/>
+          <w:numId w:val="5"/>
+        </w:numPr>
+      </w:pPr>
+      <w:r>
         <w:t xml:space="preserve"> The user </w:t>
       </w:r>
       <w:r>
@@ -1010,10 +1452,10 @@
         <w:t>must</w:t>
       </w:r>
       <w:r>
-        <w:t xml:space="preserve"> enter the number of guests</w:t>
-      </w:r>
-      <w:r>
-        <w:t xml:space="preserve"> (integer)</w:t>
+        <w:t xml:space="preserve"> be allowed</w:t>
+      </w:r>
+      <w:r>
+        <w:t xml:space="preserve"> to book an already occupied room if the guest is leaving that day</w:t>
       </w:r>
       <w:r>
         <w:t>.</w:t>
@@ -1023,7 +1465,55 @@
       <w:pPr>
         <w:pStyle w:val="ListParagraph"/>
         <w:numPr>
-          <w:ilvl w:val="3"/>
+          <w:ilvl w:val="1"/>
+          <w:numId w:val="5"/>
+        </w:numPr>
+      </w:pPr>
+      <w:r>
+        <w:t xml:space="preserve"> The user </w:t>
+      </w:r>
+      <w:r>
+        <w:rPr>
+          <w:b/>
+        </w:rPr>
+        <w:t>must not</w:t>
+      </w:r>
+      <w:r>
+        <w:t xml:space="preserve"> be allowed to select a room has been selected by another user currently on the site.</w:t>
+      </w:r>
+    </w:p>
+    <w:p>
+      <w:pPr>
+        <w:pStyle w:val="ListParagraph"/>
+        <w:numPr>
+          <w:ilvl w:val="2"/>
+          <w:numId w:val="5"/>
+        </w:numPr>
+      </w:pPr>
+      <w:r>
+        <w:t xml:space="preserve">The software </w:t>
+      </w:r>
+      <w:r>
+        <w:rPr>
+          <w:b/>
+        </w:rPr>
+        <w:t>must</w:t>
+      </w:r>
+      <w:r>
+        <w:t xml:space="preserve"> prevent the user from lingering on the booking too long via an auto-timeout.</w:t>
+      </w:r>
+    </w:p>
+    <w:p>
+      <w:pPr>
+        <w:pStyle w:val="ListParagraph"/>
+        <w:ind w:left="1224"/>
+      </w:pPr>
+    </w:p>
+    <w:p>
+      <w:pPr>
+        <w:pStyle w:val="ListParagraph"/>
+        <w:numPr>
+          <w:ilvl w:val="0"/>
           <w:numId w:val="5"/>
         </w:numPr>
       </w:pPr>
@@ -1034,38 +1524,38 @@
         <w:rPr>
           <w:b/>
         </w:rPr>
+        <w:t xml:space="preserve">must </w:t>
+      </w:r>
+      <w:r>
+        <w:t>provide their payment details so the booking can be finalised.</w:t>
+      </w:r>
+    </w:p>
+    <w:p>
+      <w:pPr>
+        <w:pStyle w:val="ListParagraph"/>
+        <w:numPr>
+          <w:ilvl w:val="1"/>
+          <w:numId w:val="5"/>
+        </w:numPr>
+      </w:pPr>
+      <w:r>
+        <w:t xml:space="preserve">The user </w:t>
+      </w:r>
+      <w:r>
+        <w:rPr>
+          <w:b/>
+        </w:rPr>
         <w:t>must</w:t>
       </w:r>
       <w:r>
-        <w:t xml:space="preserve"> specify how many rooms are required (Integer value greater than 0).</w:t>
-      </w:r>
-    </w:p>
-    <w:p>
-      <w:pPr>
-        <w:pStyle w:val="ListParagraph"/>
-        <w:numPr>
-          <w:ilvl w:val="4"/>
-          <w:numId w:val="5"/>
-        </w:numPr>
-      </w:pPr>
-      <w:r>
-        <w:t xml:space="preserve">This number </w:t>
-      </w:r>
-      <w:r>
-        <w:rPr>
-          <w:b/>
-        </w:rPr>
-        <w:t>must not</w:t>
-      </w:r>
-      <w:r>
-        <w:t xml:space="preserve"> be larger than the total number of guests.</w:t>
-      </w:r>
-    </w:p>
-    <w:p>
-      <w:pPr>
-        <w:pStyle w:val="ListParagraph"/>
-        <w:numPr>
-          <w:ilvl w:val="3"/>
+        <w:t xml:space="preserve"> be provided with a list of their bookings each broken down into categories of their purchases (e.g. total cost of extras)</w:t>
+      </w:r>
+    </w:p>
+    <w:p>
+      <w:pPr>
+        <w:pStyle w:val="ListParagraph"/>
+        <w:numPr>
+          <w:ilvl w:val="2"/>
           <w:numId w:val="5"/>
         </w:numPr>
       </w:pPr>
@@ -1079,19 +1569,19 @@
         <w:t>must</w:t>
       </w:r>
       <w:r>
-        <w:t xml:space="preserve"> specify what type of bed they want in the room(s).</w:t>
-      </w:r>
-    </w:p>
-    <w:p>
-      <w:pPr>
-        <w:pStyle w:val="ListParagraph"/>
-        <w:numPr>
-          <w:ilvl w:val="4"/>
-          <w:numId w:val="5"/>
-        </w:numPr>
-      </w:pPr>
-      <w:r>
-        <w:t xml:space="preserve">This </w:t>
+        <w:t xml:space="preserve"> be able to change their booking from this point if they have changed their minds or the total is more than they can afford.</w:t>
+      </w:r>
+    </w:p>
+    <w:p>
+      <w:pPr>
+        <w:pStyle w:val="ListParagraph"/>
+        <w:numPr>
+          <w:ilvl w:val="1"/>
+          <w:numId w:val="5"/>
+        </w:numPr>
+      </w:pPr>
+      <w:r>
+        <w:t xml:space="preserve">The user </w:t>
       </w:r>
       <w:r>
         <w:rPr>
@@ -1100,19 +1590,19 @@
         <w:t>must</w:t>
       </w:r>
       <w:r>
-        <w:t xml:space="preserve"> work for each selected room.</w:t>
-      </w:r>
-    </w:p>
-    <w:p>
-      <w:pPr>
-        <w:pStyle w:val="ListParagraph"/>
-        <w:numPr>
-          <w:ilvl w:val="3"/>
-          <w:numId w:val="5"/>
-        </w:numPr>
-      </w:pPr>
-      <w:r>
-        <w:t xml:space="preserve">The user </w:t>
+        <w:t xml:space="preserve"> be able to use and discount codes they have.</w:t>
+      </w:r>
+    </w:p>
+    <w:p>
+      <w:pPr>
+        <w:pStyle w:val="ListParagraph"/>
+        <w:numPr>
+          <w:ilvl w:val="2"/>
+          <w:numId w:val="5"/>
+        </w:numPr>
+      </w:pPr>
+      <w:r>
+        <w:t xml:space="preserve">The software </w:t>
       </w:r>
       <w:r>
         <w:rPr>
@@ -1121,214 +1611,10 @@
         <w:t>must</w:t>
       </w:r>
       <w:r>
-        <w:t xml:space="preserve"> s</w:t>
-      </w:r>
-      <w:r>
-        <w:t>pecify if any of the guests require</w:t>
-      </w:r>
-      <w:r>
-        <w:t xml:space="preserve"> special needs access, such as a wheelchair friendly bathroom.</w:t>
-      </w:r>
-    </w:p>
-    <w:p>
-      <w:pPr>
-        <w:pStyle w:val="ListParagraph"/>
-        <w:numPr>
-          <w:ilvl w:val="1"/>
-          <w:numId w:val="5"/>
-        </w:numPr>
-      </w:pPr>
-      <w:r>
-        <w:t xml:space="preserve">The user </w:t>
-      </w:r>
-      <w:r>
-        <w:rPr>
-          <w:b/>
-        </w:rPr>
-        <w:t>must</w:t>
-      </w:r>
-      <w:r>
-        <w:t xml:space="preserve"> specify if they want any extras during their stay during the booking process.</w:t>
-      </w:r>
-    </w:p>
-    <w:p>
-      <w:pPr>
-        <w:pStyle w:val="ListParagraph"/>
-        <w:numPr>
-          <w:ilvl w:val="2"/>
-          <w:numId w:val="5"/>
-        </w:numPr>
-      </w:pPr>
-      <w:r>
         <w:t xml:space="preserve"> </w:t>
       </w:r>
       <w:r>
-        <w:t xml:space="preserve">The user </w:t>
-      </w:r>
-      <w:r>
-        <w:rPr>
-          <w:b/>
-        </w:rPr>
-        <w:t xml:space="preserve">must </w:t>
-      </w:r>
-      <w:r>
-        <w:t>be able to select as many unique extras as they like.</w:t>
-      </w:r>
-    </w:p>
-    <w:p>
-      <w:pPr>
-        <w:pStyle w:val="ListParagraph"/>
-        <w:numPr>
-          <w:ilvl w:val="3"/>
-          <w:numId w:val="5"/>
-        </w:numPr>
-      </w:pPr>
-      <w:r>
-        <w:t xml:space="preserve">The system </w:t>
-      </w:r>
-      <w:r>
-        <w:rPr>
-          <w:b/>
-        </w:rPr>
-        <w:t>must</w:t>
-      </w:r>
-      <w:r>
-        <w:t xml:space="preserve"> display the list of extras as a checklist system.</w:t>
-      </w:r>
-    </w:p>
-    <w:p>
-      <w:pPr>
-        <w:pStyle w:val="ListParagraph"/>
-        <w:numPr>
-          <w:ilvl w:val="4"/>
-          <w:numId w:val="5"/>
-        </w:numPr>
-      </w:pPr>
-      <w:r>
-        <w:t xml:space="preserve">The system </w:t>
-      </w:r>
-      <w:r>
-        <w:rPr>
-          <w:b/>
-        </w:rPr>
-        <w:t xml:space="preserve">must not </w:t>
-      </w:r>
-      <w:r>
-        <w:t>any boxes checked by default</w:t>
-      </w:r>
-    </w:p>
-    <w:p>
-      <w:pPr>
-        <w:pStyle w:val="ListParagraph"/>
-        <w:numPr>
-          <w:ilvl w:val="2"/>
-          <w:numId w:val="5"/>
-        </w:numPr>
-      </w:pPr>
-      <w:r>
-        <w:t xml:space="preserve"> </w:t>
-      </w:r>
-      <w:r>
-        <w:t xml:space="preserve">The user </w:t>
-      </w:r>
-      <w:r>
-        <w:rPr>
-          <w:b/>
-        </w:rPr>
-        <w:t>must</w:t>
-      </w:r>
-      <w:r>
-        <w:t xml:space="preserve"> be able to select extras for each guest.</w:t>
-      </w:r>
-    </w:p>
-    <w:p>
-      <w:pPr>
-        <w:pStyle w:val="ListParagraph"/>
-        <w:numPr>
-          <w:ilvl w:val="3"/>
-          <w:numId w:val="5"/>
-        </w:numPr>
-      </w:pPr>
-      <w:r>
-        <w:t xml:space="preserve">The user </w:t>
-      </w:r>
-      <w:r>
-        <w:rPr>
-          <w:b/>
-        </w:rPr>
-        <w:t xml:space="preserve">must </w:t>
-      </w:r>
-      <w:r>
-        <w:t>have the option to apply the extras to all guests or add extras for each guest individually.</w:t>
-      </w:r>
-    </w:p>
-    <w:p>
-      <w:pPr>
-        <w:pStyle w:val="ListParagraph"/>
-        <w:numPr>
-          <w:ilvl w:val="2"/>
-          <w:numId w:val="5"/>
-        </w:numPr>
-      </w:pPr>
-      <w:r>
-        <w:t xml:space="preserve"> </w:t>
-      </w:r>
-      <w:r>
-        <w:t xml:space="preserve">The system </w:t>
-      </w:r>
-      <w:r>
-        <w:rPr>
-          <w:b/>
-        </w:rPr>
-        <w:t>must</w:t>
-      </w:r>
-      <w:r>
-        <w:t xml:space="preserve"> display the individual prices of each extra while the user is choosing.</w:t>
-      </w:r>
-    </w:p>
-    <w:p>
-      <w:pPr>
-        <w:pStyle w:val="ListParagraph"/>
-        <w:numPr>
-          <w:ilvl w:val="1"/>
-          <w:numId w:val="5"/>
-        </w:numPr>
-      </w:pPr>
-      <w:r>
-        <w:t xml:space="preserve">The user </w:t>
-      </w:r>
-      <w:r>
-        <w:rPr>
-          <w:b/>
-        </w:rPr>
-        <w:t xml:space="preserve">must not </w:t>
-      </w:r>
-      <w:r>
-        <w:t>be allowed to book a room that has already been booked at the same time they are staying at the hotel</w:t>
-      </w:r>
-    </w:p>
-    <w:p>
-      <w:pPr>
-        <w:pStyle w:val="ListParagraph"/>
-        <w:numPr>
-          <w:ilvl w:val="2"/>
-          <w:numId w:val="5"/>
-        </w:numPr>
-      </w:pPr>
-      <w:r>
-        <w:t xml:space="preserve"> The user </w:t>
-      </w:r>
-      <w:r>
-        <w:rPr>
-          <w:b/>
-        </w:rPr>
-        <w:t>must</w:t>
-      </w:r>
-      <w:r>
-        <w:t xml:space="preserve"> be able to book an already occupied room if the guest is leaving that day</w:t>
-      </w:r>
-      <w:r>
-        <w:t>.</w:t>
+        <w:t>discount the user if the booking equates to one of the booking plans.</w:t>
       </w:r>
       <w:bookmarkStart w:id="0" w:name="_GoBack"/>
       <w:bookmarkEnd w:id="0"/>
@@ -1342,8 +1628,129 @@
         </w:numPr>
       </w:pPr>
       <w:r>
-        <w:t>…</w:t>
-      </w:r>
+        <w:t xml:space="preserve">The user </w:t>
+      </w:r>
+      <w:r>
+        <w:rPr>
+          <w:b/>
+        </w:rPr>
+        <w:t xml:space="preserve">must </w:t>
+      </w:r>
+      <w:r>
+        <w:t>be provided secure payment methods to finalise their booking</w:t>
+      </w:r>
+    </w:p>
+    <w:p>
+      <w:pPr>
+        <w:pStyle w:val="ListParagraph"/>
+        <w:numPr>
+          <w:ilvl w:val="2"/>
+          <w:numId w:val="5"/>
+        </w:numPr>
+      </w:pPr>
+      <w:r>
+        <w:t xml:space="preserve">The provided methods </w:t>
+      </w:r>
+      <w:r>
+        <w:rPr>
+          <w:b/>
+        </w:rPr>
+        <w:t>must</w:t>
+      </w:r>
+      <w:r>
+        <w:t xml:space="preserve"> include credit card as one of the options.</w:t>
+      </w:r>
+    </w:p>
+    <w:p>
+      <w:pPr>
+        <w:pStyle w:val="ListParagraph"/>
+        <w:numPr>
+          <w:ilvl w:val="2"/>
+          <w:numId w:val="5"/>
+        </w:numPr>
+      </w:pPr>
+      <w:r>
+        <w:t xml:space="preserve">The software </w:t>
+      </w:r>
+      <w:r>
+        <w:rPr>
+          <w:b/>
+        </w:rPr>
+        <w:t xml:space="preserve">must </w:t>
+      </w:r>
+      <w:r>
+        <w:t>be able to contact the user’s bank or online bank in order to make the transfer either directly or via secure a third party.</w:t>
+      </w:r>
+    </w:p>
+    <w:p>
+      <w:pPr>
+        <w:pStyle w:val="ListParagraph"/>
+        <w:numPr>
+          <w:ilvl w:val="1"/>
+          <w:numId w:val="5"/>
+        </w:numPr>
+      </w:pPr>
+      <w:r>
+        <w:t xml:space="preserve">The user </w:t>
+      </w:r>
+      <w:r>
+        <w:rPr>
+          <w:b/>
+        </w:rPr>
+        <w:t>must</w:t>
+      </w:r>
+      <w:r>
+        <w:t xml:space="preserve"> be provided with a success message if the transaction is completed or a failure message if the transaction fails</w:t>
+      </w:r>
+      <w:r>
+        <w:t>.</w:t>
+      </w:r>
+    </w:p>
+    <w:p>
+      <w:pPr>
+        <w:pStyle w:val="ListParagraph"/>
+        <w:numPr>
+          <w:ilvl w:val="2"/>
+          <w:numId w:val="5"/>
+        </w:numPr>
+      </w:pPr>
+      <w:r>
+        <w:t xml:space="preserve"> </w:t>
+      </w:r>
+      <w:r>
+        <w:t xml:space="preserve">If the transaction fails the user must be provided with an appropriate reason, such as </w:t>
+      </w:r>
+      <w:r>
+        <w:t>insufficient funds or a declined card.</w:t>
+      </w:r>
+    </w:p>
+    <w:p>
+      <w:pPr>
+        <w:pStyle w:val="ListParagraph"/>
+        <w:numPr>
+          <w:ilvl w:val="2"/>
+          <w:numId w:val="5"/>
+        </w:numPr>
+      </w:pPr>
+      <w:r>
+        <w:lastRenderedPageBreak/>
+        <w:t xml:space="preserve"> If the transaction fails the user </w:t>
+      </w:r>
+      <w:r>
+        <w:rPr>
+          <w:b/>
+        </w:rPr>
+        <w:t xml:space="preserve">must </w:t>
+      </w:r>
+      <w:r>
+        <w:t>be brought back to the payment summary screen so they can edit their booking if need be.</w:t>
+      </w:r>
+    </w:p>
+    <w:p>
+      <w:pPr>
+        <w:pStyle w:val="ListParagraph"/>
+        <w:ind w:left="1224"/>
+      </w:pPr>
     </w:p>
     <w:p>
       <w:pPr>
@@ -1354,8 +1761,122 @@
         </w:numPr>
       </w:pPr>
       <w:r>
-        <w:t>…</w:t>
-      </w:r>
+        <w:t xml:space="preserve">The user </w:t>
+      </w:r>
+      <w:r>
+        <w:rPr>
+          <w:b/>
+        </w:rPr>
+        <w:t>must</w:t>
+      </w:r>
+      <w:r>
+        <w:t xml:space="preserve"> provide contact details so they can be contacted if need be</w:t>
+      </w:r>
+    </w:p>
+    <w:p>
+      <w:pPr>
+        <w:pStyle w:val="ListParagraph"/>
+        <w:numPr>
+          <w:ilvl w:val="1"/>
+          <w:numId w:val="5"/>
+        </w:numPr>
+      </w:pPr>
+      <w:r>
+        <w:t xml:space="preserve">The user </w:t>
+      </w:r>
+      <w:r>
+        <w:rPr>
+          <w:b/>
+        </w:rPr>
+        <w:t xml:space="preserve">must </w:t>
+      </w:r>
+      <w:r>
+        <w:t>provide at least one of each of the following: Email, Phone Number</w:t>
+      </w:r>
+    </w:p>
+    <w:p>
+      <w:pPr>
+        <w:pStyle w:val="ListParagraph"/>
+        <w:numPr>
+          <w:ilvl w:val="2"/>
+          <w:numId w:val="5"/>
+        </w:numPr>
+      </w:pPr>
+      <w:r>
+        <w:t xml:space="preserve"> </w:t>
+      </w:r>
+      <w:r>
+        <w:t xml:space="preserve">The user </w:t>
+      </w:r>
+      <w:r>
+        <w:rPr>
+          <w:b/>
+        </w:rPr>
+        <w:t>must</w:t>
+      </w:r>
+      <w:r>
+        <w:t xml:space="preserve"> be sent an email after the booking is completed </w:t>
+      </w:r>
+      <w:r>
+        <w:t>detailing</w:t>
+      </w:r>
+      <w:r>
+        <w:t xml:space="preserve"> information about</w:t>
+      </w:r>
+      <w:r>
+        <w:t xml:space="preserve"> their </w:t>
+      </w:r>
+      <w:r>
+        <w:t>booking.</w:t>
+      </w:r>
+    </w:p>
+    <w:p>
+      <w:pPr>
+        <w:pStyle w:val="ListParagraph"/>
+        <w:numPr>
+          <w:ilvl w:val="2"/>
+          <w:numId w:val="5"/>
+        </w:numPr>
+      </w:pPr>
+      <w:r>
+        <w:t xml:space="preserve"> The user </w:t>
+      </w:r>
+      <w:r>
+        <w:rPr>
+          <w:b/>
+        </w:rPr>
+        <w:t>must</w:t>
+      </w:r>
+      <w:r>
+        <w:t xml:space="preserve"> be contacted if external changes to their booking have to be made.</w:t>
+      </w:r>
+    </w:p>
+    <w:p>
+      <w:pPr>
+        <w:pStyle w:val="ListParagraph"/>
+        <w:numPr>
+          <w:ilvl w:val="2"/>
+          <w:numId w:val="5"/>
+        </w:numPr>
+      </w:pPr>
+      <w:r>
+        <w:t xml:space="preserve"> The user </w:t>
+      </w:r>
+      <w:r>
+        <w:rPr>
+          <w:b/>
+        </w:rPr>
+        <w:t>must</w:t>
+      </w:r>
+      <w:r>
+        <w:t xml:space="preserve"> be provided with a booking number if they themselves need to make changes to the booking after it has been completed.</w:t>
+      </w:r>
+    </w:p>
+    <w:p>
+      <w:pPr>
+        <w:pStyle w:val="ListParagraph"/>
+        <w:ind w:left="426"/>
+      </w:pPr>
     </w:p>
     <w:sectPr>
       <w:pgSz w:w="11906" w:h="16838"/>
@@ -1544,6 +2065,119 @@
   <w:abstractNum w:abstractNumId="2" w15:restartNumberingAfterBreak="0">
     <w:nsid w:val="22B35D88"/>
     <w:multiLevelType w:val="multilevel"/>
+    <w:tmpl w:val="ED5C978E"/>
+    <w:lvl w:ilvl="0">
+      <w:start w:val="1"/>
+      <w:numFmt w:val="decimal"/>
+      <w:lvlText w:val="%1."/>
+      <w:lvlJc w:val="left"/>
+      <w:pPr>
+        <w:ind w:left="142" w:hanging="142"/>
+      </w:pPr>
+      <w:rPr>
+        <w:rFonts w:hint="default"/>
+      </w:rPr>
+    </w:lvl>
+    <w:lvl w:ilvl="1">
+      <w:start w:val="1"/>
+      <w:numFmt w:val="decimal"/>
+      <w:lvlText w:val="%1.%2."/>
+      <w:lvlJc w:val="left"/>
+      <w:pPr>
+        <w:ind w:left="426" w:hanging="142"/>
+      </w:pPr>
+      <w:rPr>
+        <w:rFonts w:hint="default"/>
+      </w:rPr>
+    </w:lvl>
+    <w:lvl w:ilvl="2">
+      <w:start w:val="1"/>
+      <w:numFmt w:val="decimal"/>
+      <w:lvlText w:val="%1.%2.%3."/>
+      <w:lvlJc w:val="left"/>
+      <w:pPr>
+        <w:ind w:left="710" w:hanging="142"/>
+      </w:pPr>
+      <w:rPr>
+        <w:rFonts w:hint="default"/>
+      </w:rPr>
+    </w:lvl>
+    <w:lvl w:ilvl="3">
+      <w:start w:val="1"/>
+      <w:numFmt w:val="decimal"/>
+      <w:lvlText w:val="%1.%2.%3.%4."/>
+      <w:lvlJc w:val="left"/>
+      <w:pPr>
+        <w:ind w:left="994" w:hanging="142"/>
+      </w:pPr>
+      <w:rPr>
+        <w:rFonts w:hint="default"/>
+      </w:rPr>
+    </w:lvl>
+    <w:lvl w:ilvl="4">
+      <w:start w:val="1"/>
+      <w:numFmt w:val="decimal"/>
+      <w:lvlText w:val="%1.%2.%3.%4.%5."/>
+      <w:lvlJc w:val="left"/>
+      <w:pPr>
+        <w:ind w:left="1278" w:hanging="142"/>
+      </w:pPr>
+      <w:rPr>
+        <w:rFonts w:hint="default"/>
+      </w:rPr>
+    </w:lvl>
+    <w:lvl w:ilvl="5">
+      <w:start w:val="1"/>
+      <w:numFmt w:val="decimal"/>
+      <w:lvlText w:val="%1.%2.%3.%4.%5.%6."/>
+      <w:lvlJc w:val="left"/>
+      <w:pPr>
+        <w:ind w:left="1562" w:hanging="142"/>
+      </w:pPr>
+      <w:rPr>
+        <w:rFonts w:hint="default"/>
+      </w:rPr>
+    </w:lvl>
+    <w:lvl w:ilvl="6">
+      <w:start w:val="1"/>
+      <w:numFmt w:val="decimal"/>
+      <w:lvlText w:val="%1.%2.%3.%4.%5.%6.%7."/>
+      <w:lvlJc w:val="left"/>
+      <w:pPr>
+        <w:ind w:left="1846" w:hanging="142"/>
+      </w:pPr>
+      <w:rPr>
+        <w:rFonts w:hint="default"/>
+      </w:rPr>
+    </w:lvl>
+    <w:lvl w:ilvl="7">
+      <w:start w:val="1"/>
+      <w:numFmt w:val="decimal"/>
+      <w:lvlText w:val="%1.%2.%3.%4.%5.%6.%7.%8."/>
+      <w:lvlJc w:val="left"/>
+      <w:pPr>
+        <w:ind w:left="2130" w:hanging="142"/>
+      </w:pPr>
+      <w:rPr>
+        <w:rFonts w:hint="default"/>
+      </w:rPr>
+    </w:lvl>
+    <w:lvl w:ilvl="8">
+      <w:start w:val="1"/>
+      <w:numFmt w:val="decimal"/>
+      <w:lvlText w:val="%1.%2.%3.%4.%5.%6.%7.%8.%9."/>
+      <w:lvlJc w:val="left"/>
+      <w:pPr>
+        <w:ind w:left="2414" w:hanging="142"/>
+      </w:pPr>
+      <w:rPr>
+        <w:rFonts w:hint="default"/>
+      </w:rPr>
+    </w:lvl>
+  </w:abstractNum>
+  <w:abstractNum w:abstractNumId="3" w15:restartNumberingAfterBreak="0">
+    <w:nsid w:val="3B416901"/>
+    <w:multiLevelType w:val="multilevel"/>
     <w:tmpl w:val="0809001F"/>
     <w:lvl w:ilvl="0">
       <w:start w:val="1"/>
@@ -1551,7 +2185,7 @@
       <w:lvlText w:val="%1."/>
       <w:lvlJc w:val="left"/>
       <w:pPr>
-        <w:ind w:left="720" w:hanging="360"/>
+        <w:ind w:left="360" w:hanging="360"/>
       </w:pPr>
     </w:lvl>
     <w:lvl w:ilvl="1">
@@ -1560,7 +2194,7 @@
       <w:lvlText w:val="%1.%2."/>
       <w:lvlJc w:val="left"/>
       <w:pPr>
-        <w:ind w:left="1152" w:hanging="432"/>
+        <w:ind w:left="792" w:hanging="432"/>
       </w:pPr>
     </w:lvl>
     <w:lvl w:ilvl="2">
@@ -1569,7 +2203,7 @@
       <w:lvlText w:val="%1.%2.%3."/>
       <w:lvlJc w:val="left"/>
       <w:pPr>
-        <w:ind w:left="1584" w:hanging="504"/>
+        <w:ind w:left="1224" w:hanging="504"/>
       </w:pPr>
     </w:lvl>
     <w:lvl w:ilvl="3">
@@ -1578,7 +2212,7 @@
       <w:lvlText w:val="%1.%2.%3.%4."/>
       <w:lvlJc w:val="left"/>
       <w:pPr>
-        <w:ind w:left="2088" w:hanging="648"/>
+        <w:ind w:left="1728" w:hanging="648"/>
       </w:pPr>
     </w:lvl>
     <w:lvl w:ilvl="4">
@@ -1587,7 +2221,7 @@
       <w:lvlText w:val="%1.%2.%3.%4.%5."/>
       <w:lvlJc w:val="left"/>
       <w:pPr>
-        <w:ind w:left="2592" w:hanging="792"/>
+        <w:ind w:left="2232" w:hanging="792"/>
       </w:pPr>
     </w:lvl>
     <w:lvl w:ilvl="5">
@@ -1596,7 +2230,7 @@
       <w:lvlText w:val="%1.%2.%3.%4.%5.%6."/>
       <w:lvlJc w:val="left"/>
       <w:pPr>
-        <w:ind w:left="3096" w:hanging="936"/>
+        <w:ind w:left="2736" w:hanging="936"/>
       </w:pPr>
     </w:lvl>
     <w:lvl w:ilvl="6">
@@ -1605,7 +2239,7 @@
       <w:lvlText w:val="%1.%2.%3.%4.%5.%6.%7."/>
       <w:lvlJc w:val="left"/>
       <w:pPr>
-        <w:ind w:left="3600" w:hanging="1080"/>
+        <w:ind w:left="3240" w:hanging="1080"/>
       </w:pPr>
     </w:lvl>
     <w:lvl w:ilvl="7">
@@ -1614,7 +2248,7 @@
       <w:lvlText w:val="%1.%2.%3.%4.%5.%6.%7.%8."/>
       <w:lvlJc w:val="left"/>
       <w:pPr>
-        <w:ind w:left="4104" w:hanging="1224"/>
+        <w:ind w:left="3744" w:hanging="1224"/>
       </w:pPr>
     </w:lvl>
     <w:lvl w:ilvl="8">
@@ -1623,11 +2257,11 @@
       <w:lvlText w:val="%1.%2.%3.%4.%5.%6.%7.%8.%9."/>
       <w:lvlJc w:val="left"/>
       <w:pPr>
-        <w:ind w:left="4680" w:hanging="1440"/>
+        <w:ind w:left="4320" w:hanging="1440"/>
       </w:pPr>
     </w:lvl>
   </w:abstractNum>
-  <w:abstractNum w:abstractNumId="3" w15:restartNumberingAfterBreak="0">
+  <w:abstractNum w:abstractNumId="4" w15:restartNumberingAfterBreak="0">
     <w:nsid w:val="51032763"/>
     <w:multiLevelType w:val="hybridMultilevel"/>
     <w:tmpl w:val="8DBCC858"/>
@@ -1713,7 +2347,7 @@
       </w:pPr>
     </w:lvl>
   </w:abstractNum>
-  <w:abstractNum w:abstractNumId="4" w15:restartNumberingAfterBreak="0">
+  <w:abstractNum w:abstractNumId="5" w15:restartNumberingAfterBreak="0">
     <w:nsid w:val="7C546343"/>
     <w:multiLevelType w:val="multilevel"/>
     <w:tmpl w:val="0809001F"/>
@@ -1800,19 +2434,22 @@
     </w:lvl>
   </w:abstractNum>
   <w:num w:numId="1">
-    <w:abstractNumId w:val="3"/>
+    <w:abstractNumId w:val="4"/>
   </w:num>
   <w:num w:numId="2">
     <w:abstractNumId w:val="0"/>
   </w:num>
   <w:num w:numId="3">
-    <w:abstractNumId w:val="4"/>
+    <w:abstractNumId w:val="5"/>
   </w:num>
   <w:num w:numId="4">
     <w:abstractNumId w:val="1"/>
   </w:num>
   <w:num w:numId="5">
     <w:abstractNumId w:val="2"/>
+  </w:num>
+  <w:num w:numId="6">
+    <w:abstractNumId w:val="3"/>
   </w:num>
 </w:numbering>
 </file>

</xml_diff>